<commit_message>
Cập nhật code mới
</commit_message>
<xml_diff>
--- a/de_mau/congthuc.docx
+++ b/de_mau/congthuc.docx
@@ -109,6 +109,25 @@
           </m:sup>
         </m:sSup>
       </m:oMath>
+    </w:p>
+    <w:p>
+      <w:pPr>
+        <w:rPr>
+          <w:rFonts w:eastAsiaTheme="minorEastAsia"/>
+        </w:rPr>
+      </w:pPr>
+      <w:r>
+        <w:rPr>
+          <w:rFonts w:eastAsiaTheme="minorEastAsia"/>
+        </w:rPr>
+        <w:t>và đây là phần test tiếp t</w:t>
+      </w:r>
+      <w:r>
+        <w:rPr>
+          <w:rFonts w:eastAsiaTheme="minorEastAsia"/>
+        </w:rPr>
+        <w:t>heo</w:t>
+      </w:r>
     </w:p>
     <w:p>
       <w:pPr>
@@ -166,60 +185,148 @@
       <w:pPr>
         <w:rPr>
           <w:rFonts w:eastAsiaTheme="minorEastAsia"/>
+          <w:lang w:val="fr-FR"/>
         </w:rPr>
       </w:pPr>
       <w:r>
         <w:rPr>
           <w:rFonts w:eastAsiaTheme="minorEastAsia"/>
-        </w:rPr>
-        <w:t>A. 1</w:t>
-      </w:r>
-      <w:r>
-        <w:rPr>
-          <w:rFonts w:eastAsiaTheme="minorEastAsia"/>
-        </w:rPr>
-        <w:tab/>
-        <w:t>B. 2</w:t>
-      </w:r>
-      <w:r>
-        <w:rPr>
-          <w:rFonts w:eastAsiaTheme="minorEastAsia"/>
-        </w:rPr>
-        <w:tab/>
-        <w:t>C. 3</w:t>
-      </w:r>
-      <w:r>
-        <w:rPr>
-          <w:rFonts w:eastAsiaTheme="minorEastAsia"/>
-        </w:rPr>
-        <w:tab/>
-        <w:t>D.4</w:t>
+          <w:lang w:val="fr-FR"/>
+        </w:rPr>
+        <w:t>Đây là p</w:t>
+      </w:r>
+      <w:r>
+        <w:rPr>
+          <w:rFonts w:eastAsiaTheme="minorEastAsia"/>
+          <w:lang w:val="fr-FR"/>
+        </w:rPr>
+        <w:t>ara cuối cùng</w:t>
       </w:r>
     </w:p>
     <w:p>
       <w:pPr>
         <w:rPr>
           <w:rFonts w:eastAsiaTheme="minorEastAsia"/>
+          <w:lang w:val="fr-FR"/>
         </w:rPr>
       </w:pPr>
       <w:r>
+        <w:rPr>
+          <w:rFonts w:eastAsiaTheme="minorEastAsia"/>
+          <w:lang w:val="fr-FR"/>
+        </w:rPr>
+        <w:t>A. 1</w:t>
+      </w:r>
+      <w:r>
+        <w:rPr>
+          <w:rFonts w:eastAsiaTheme="minorEastAsia"/>
+          <w:lang w:val="fr-FR"/>
+        </w:rPr>
+        <w:tab/>
+        <w:t>B. 2</w:t>
+      </w:r>
+      <w:r>
+        <w:rPr>
+          <w:rFonts w:eastAsiaTheme="minorEastAsia"/>
+          <w:lang w:val="fr-FR"/>
+        </w:rPr>
+        <w:tab/>
+        <w:t>C. 3</w:t>
+      </w:r>
+      <w:r>
+        <w:rPr>
+          <w:rFonts w:eastAsiaTheme="minorEastAsia"/>
+          <w:lang w:val="fr-FR"/>
+        </w:rPr>
+        <w:tab/>
+        <w:t>D.</w:t>
+      </w:r>
+      <w:r>
+        <w:rPr>
+          <w:rFonts w:eastAsiaTheme="minorEastAsia"/>
+          <w:lang w:val="fr-FR"/>
+        </w:rPr>
+        <w:t xml:space="preserve"> </w:t>
+      </w:r>
+      <w:r>
+        <w:rPr>
+          <w:noProof/>
+        </w:rPr>
+        <w:drawing>
+          <wp:inline distT="0" distB="0" distL="0" distR="0" wp14:anchorId="53EBD775" wp14:editId="271124DE">
+            <wp:extent cx="941294" cy="297831"/>
+            <wp:effectExtent l="19050" t="19050" r="11430" b="26035"/>
+            <wp:docPr id="991594311" name="Picture 1" descr="A black text on a white background&#10;&#10;AI-generated content may be incorrect."/>
+            <wp:cNvGraphicFramePr>
+              <a:graphicFrameLocks xmlns:a="http://schemas.openxmlformats.org/drawingml/2006/main" noChangeAspect="1"/>
+            </wp:cNvGraphicFramePr>
+            <a:graphic xmlns:a="http://schemas.openxmlformats.org/drawingml/2006/main">
+              <a:graphicData uri="http://schemas.openxmlformats.org/drawingml/2006/picture">
+                <pic:pic xmlns:pic="http://schemas.openxmlformats.org/drawingml/2006/picture">
+                  <pic:nvPicPr>
+                    <pic:cNvPr id="991594311" name="Picture 1" descr="A black text on a white background&#10;&#10;AI-generated content may be incorrect."/>
+                    <pic:cNvPicPr/>
+                  </pic:nvPicPr>
+                  <pic:blipFill>
+                    <a:blip r:embed="rId5"/>
+                    <a:stretch>
+                      <a:fillRect/>
+                    </a:stretch>
+                  </pic:blipFill>
+                  <pic:spPr>
+                    <a:xfrm>
+                      <a:off x="0" y="0"/>
+                      <a:ext cx="957310" cy="302899"/>
+                    </a:xfrm>
+                    <a:prstGeom prst="rect">
+                      <a:avLst/>
+                    </a:prstGeom>
+                    <a:ln>
+                      <a:solidFill>
+                        <a:schemeClr val="accent2">
+                          <a:lumMod val="75000"/>
+                        </a:schemeClr>
+                      </a:solidFill>
+                    </a:ln>
+                  </pic:spPr>
+                </pic:pic>
+              </a:graphicData>
+            </a:graphic>
+          </wp:inline>
+        </w:drawing>
+      </w:r>
+    </w:p>
+    <w:p>
+      <w:pPr>
+        <w:rPr>
+          <w:rFonts w:eastAsiaTheme="minorEastAsia"/>
+          <w:lang w:val="fr-FR"/>
+        </w:rPr>
+      </w:pPr>
+      <w:r>
+        <w:rPr>
+          <w:lang w:val="fr-FR"/>
+        </w:rPr>
         <w:t xml:space="preserve">Câu 1: </w:t>
       </w:r>
       <w:r>
         <w:rPr>
           <w:rFonts w:eastAsiaTheme="minorEastAsia"/>
+          <w:lang w:val="fr-FR"/>
         </w:rPr>
         <w:t>Đây là lũy thừa</w:t>
       </w:r>
       <w:r>
         <w:rPr>
           <w:rFonts w:eastAsiaTheme="minorEastAsia"/>
+          <w:lang w:val="fr-FR"/>
         </w:rPr>
         <w:t xml:space="preserve"> 2:</w:t>
       </w:r>
       <w:r>
         <w:rPr>
           <w:rFonts w:eastAsiaTheme="minorEastAsia"/>
+          <w:lang w:val="fr-FR"/>
         </w:rPr>
         <w:t xml:space="preserve"> </w:t>
       </w:r>
@@ -252,6 +359,7 @@
             <m:r>
               <w:rPr>
                 <w:rFonts w:ascii="Cambria Math" w:eastAsiaTheme="minorEastAsia" w:hAnsi="Cambria Math"/>
+                <w:lang w:val="fr-FR"/>
               </w:rPr>
               <m:t>2</m:t>
             </m:r>
@@ -1758,6 +1866,7 @@
         <w:rPr>
           <w:rFonts w:eastAsiaTheme="minorEastAsia"/>
         </w:rPr>
+        <w:lastRenderedPageBreak/>
         <w:t>B. 2</w:t>
       </w:r>
       <w:r>
@@ -1806,7 +1915,6 @@
         </w:rPr>
       </w:pPr>
       <w:r>
-        <w:lastRenderedPageBreak/>
         <w:t xml:space="preserve">Câu 1: </w:t>
       </w:r>
       <w:r>

</xml_diff>